<commit_message>
Hibernate Code First - Lab
</commit_message>
<xml_diff>
--- a/08. HIBERNATE CODE FIRST/DB-Advanced-Hibernate-Code-First-Lab.docx
+++ b/08. HIBERNATE CODE FIRST/DB-Advanced-Hibernate-Code-First-Lab.docx
@@ -476,7 +476,7 @@
       </w:pPr>
       <w:r>
         <w:rPr>
-          <w:lang w:val="en-GB" w:eastAsia="en-GB"/>
+          <w:lang w:val="bg-BG" w:eastAsia="bg-BG"/>
         </w:rPr>
         <w:drawing>
           <wp:inline distT="0" distB="0" distL="0" distR="0" wp14:anchorId="5BA83426" wp14:editId="5EE57E41">
@@ -609,7 +609,7 @@
       </w:pPr>
       <w:r>
         <w:rPr>
-          <w:lang w:val="en-GB" w:eastAsia="en-GB"/>
+          <w:lang w:val="bg-BG" w:eastAsia="bg-BG"/>
         </w:rPr>
         <w:drawing>
           <wp:inline distT="0" distB="0" distL="0" distR="0" wp14:anchorId="2D7539BF" wp14:editId="05352730">
@@ -730,7 +730,7 @@
       </w:pPr>
       <w:r>
         <w:rPr>
-          <w:lang w:val="en-GB" w:eastAsia="en-GB"/>
+          <w:lang w:val="bg-BG" w:eastAsia="bg-BG"/>
         </w:rPr>
         <w:drawing>
           <wp:inline distT="0" distB="0" distL="0" distR="0" wp14:anchorId="7A1084B0" wp14:editId="5171046A">
@@ -789,7 +789,7 @@
       </w:pPr>
       <w:r>
         <w:rPr>
-          <w:lang w:val="en-GB" w:eastAsia="en-GB"/>
+          <w:lang w:val="bg-BG" w:eastAsia="bg-BG"/>
         </w:rPr>
         <w:drawing>
           <wp:inline distT="0" distB="0" distL="0" distR="0" wp14:anchorId="6B94DCF6" wp14:editId="61782488">
@@ -854,7 +854,7 @@
       </w:pPr>
       <w:r>
         <w:rPr>
-          <w:lang w:val="en-GB" w:eastAsia="en-GB"/>
+          <w:lang w:val="bg-BG" w:eastAsia="bg-BG"/>
         </w:rPr>
         <w:drawing>
           <wp:inline distT="0" distB="0" distL="0" distR="0" wp14:anchorId="5F391CBD" wp14:editId="2C80E064">
@@ -918,7 +918,7 @@
       </w:pPr>
       <w:r>
         <w:rPr>
-          <w:lang w:val="en-GB" w:eastAsia="en-GB"/>
+          <w:lang w:val="bg-BG" w:eastAsia="bg-BG"/>
         </w:rPr>
         <w:drawing>
           <wp:inline distT="0" distB="0" distL="0" distR="0" wp14:anchorId="79417DEF" wp14:editId="053E71BE">
@@ -991,6 +991,12 @@
       </w:r>
       <w:r>
         <w:rPr>
+          <w:b/>
+        </w:rPr>
+        <w:t>Basic</w:t>
+      </w:r>
+      <w:r>
+        <w:rPr>
           <w:rStyle w:val="CodeChar"/>
         </w:rPr>
         <w:t>ChemicalIngredient</w:t>
@@ -1091,6 +1097,8 @@
         </w:rPr>
         <w:t>Id</w:t>
       </w:r>
+      <w:bookmarkStart w:id="0" w:name="_GoBack"/>
+      <w:bookmarkEnd w:id="0"/>
     </w:p>
     <w:p>
       <w:pPr>
@@ -1140,6 +1148,18 @@
         <w:rPr>
           <w:b/>
         </w:rPr>
+        <w:t>Basic</w:t>
+      </w:r>
+      <w:r>
+        <w:rPr>
+          <w:b/>
+        </w:rPr>
+        <w:t xml:space="preserve"> </w:t>
+      </w:r>
+      <w:r>
+        <w:rPr>
+          <w:b/>
+        </w:rPr>
         <w:t>Chemical Ingredient</w:t>
       </w:r>
       <w:r>
@@ -1218,7 +1238,7 @@
       </w:pPr>
       <w:r>
         <w:rPr>
-          <w:lang w:val="en-GB" w:eastAsia="en-GB"/>
+          <w:lang w:val="bg-BG" w:eastAsia="bg-BG"/>
         </w:rPr>
         <w:drawing>
           <wp:inline distT="0" distB="0" distL="0" distR="0" wp14:anchorId="1B87323F" wp14:editId="564FF62A">
@@ -1277,7 +1297,7 @@
     <w:p>
       <w:r>
         <w:rPr>
-          <w:lang w:val="en-GB" w:eastAsia="en-GB"/>
+          <w:lang w:val="bg-BG" w:eastAsia="bg-BG"/>
         </w:rPr>
         <w:drawing>
           <wp:inline distT="0" distB="0" distL="0" distR="0" wp14:anchorId="00390D36" wp14:editId="27BC8897">
@@ -1549,7 +1569,7 @@
     <w:p>
       <w:r>
         <w:rPr>
-          <w:lang w:val="en-GB" w:eastAsia="en-GB"/>
+          <w:lang w:val="bg-BG" w:eastAsia="bg-BG"/>
         </w:rPr>
         <w:drawing>
           <wp:inline distT="0" distB="0" distL="0" distR="0" wp14:anchorId="4790ED74" wp14:editId="3BCF5E96">
@@ -1608,7 +1628,7 @@
       </w:pPr>
       <w:r>
         <w:rPr>
-          <w:lang w:val="en-GB" w:eastAsia="en-GB"/>
+          <w:lang w:val="bg-BG" w:eastAsia="bg-BG"/>
         </w:rPr>
         <w:drawing>
           <wp:inline distT="0" distB="0" distL="0" distR="0" wp14:anchorId="3162264B" wp14:editId="13752287">
@@ -1749,7 +1769,7 @@
       </w:pPr>
       <w:r>
         <w:rPr>
-          <w:lang w:val="en-GB" w:eastAsia="en-GB"/>
+          <w:lang w:val="bg-BG" w:eastAsia="bg-BG"/>
         </w:rPr>
         <w:lastRenderedPageBreak/>
         <w:drawing>
@@ -1837,7 +1857,7 @@
       </w:r>
       <w:r>
         <w:rPr>
-          <w:lang w:val="en-GB" w:eastAsia="en-GB"/>
+          <w:lang w:val="bg-BG" w:eastAsia="bg-BG"/>
         </w:rPr>
         <w:drawing>
           <wp:inline distT="0" distB="0" distL="0" distR="0" wp14:anchorId="1AD04E11" wp14:editId="444F98CC">
@@ -1922,7 +1942,7 @@
       </w:pPr>
       <w:r>
         <w:rPr>
-          <w:lang w:val="en-GB" w:eastAsia="en-GB"/>
+          <w:lang w:val="bg-BG" w:eastAsia="bg-BG"/>
         </w:rPr>
         <w:drawing>
           <wp:inline distT="0" distB="0" distL="0" distR="0" wp14:anchorId="31470289" wp14:editId="49A97DF6">
@@ -1986,7 +2006,7 @@
       </w:pPr>
       <w:r>
         <w:rPr>
-          <w:lang w:val="en-GB" w:eastAsia="en-GB"/>
+          <w:lang w:val="bg-BG" w:eastAsia="bg-BG"/>
         </w:rPr>
         <w:drawing>
           <wp:inline distT="0" distB="0" distL="0" distR="0" wp14:anchorId="2902EB0F" wp14:editId="2F8524A5">
@@ -2110,7 +2130,7 @@
       </w:pPr>
       <w:r>
         <w:rPr>
-          <w:lang w:val="en-GB" w:eastAsia="en-GB"/>
+          <w:lang w:val="bg-BG" w:eastAsia="bg-BG"/>
         </w:rPr>
         <w:drawing>
           <wp:inline distT="0" distB="0" distL="0" distR="0" wp14:anchorId="7DE0BE6E" wp14:editId="4011157F">
@@ -2516,7 +2536,7 @@
       </w:pPr>
       <w:r>
         <w:rPr>
-          <w:lang w:val="en-GB" w:eastAsia="en-GB"/>
+          <w:lang w:val="bg-BG" w:eastAsia="bg-BG"/>
         </w:rPr>
         <w:drawing>
           <wp:inline distT="0" distB="0" distL="0" distR="0" wp14:anchorId="13D7542E" wp14:editId="68E22B69">
@@ -2596,7 +2616,7 @@
       </w:pPr>
       <w:r>
         <w:rPr>
-          <w:lang w:val="en-GB" w:eastAsia="en-GB"/>
+          <w:lang w:val="bg-BG" w:eastAsia="bg-BG"/>
         </w:rPr>
         <w:drawing>
           <wp:inline distT="0" distB="0" distL="0" distR="0" wp14:anchorId="2D72E11A" wp14:editId="2B326D00">
@@ -2782,7 +2802,7 @@
       </w:pPr>
       <w:r>
         <w:rPr>
-          <w:lang w:val="en-GB" w:eastAsia="en-GB"/>
+          <w:lang w:val="bg-BG" w:eastAsia="bg-BG"/>
         </w:rPr>
         <w:drawing>
           <wp:inline distT="0" distB="0" distL="0" distR="0" wp14:anchorId="7122F8DB" wp14:editId="1E3E53CA">
@@ -2861,7 +2881,7 @@
       </w:pPr>
       <w:r>
         <w:rPr>
-          <w:lang w:val="en-GB" w:eastAsia="en-GB"/>
+          <w:lang w:val="bg-BG" w:eastAsia="bg-BG"/>
         </w:rPr>
         <w:drawing>
           <wp:inline distT="0" distB="0" distL="0" distR="0" wp14:anchorId="740E0983" wp14:editId="2780FBCC">
@@ -2930,7 +2950,7 @@
       </w:pPr>
       <w:r>
         <w:rPr>
-          <w:lang w:val="en-GB" w:eastAsia="en-GB"/>
+          <w:lang w:val="bg-BG" w:eastAsia="bg-BG"/>
         </w:rPr>
         <w:drawing>
           <wp:inline distT="0" distB="0" distL="0" distR="0" wp14:anchorId="58C5D637" wp14:editId="02500B69">
@@ -3015,7 +3035,7 @@
       </w:pPr>
       <w:r>
         <w:rPr>
-          <w:lang w:val="en-GB" w:eastAsia="en-GB"/>
+          <w:lang w:val="bg-BG" w:eastAsia="bg-BG"/>
         </w:rPr>
         <w:drawing>
           <wp:inline distT="0" distB="0" distL="0" distR="0" wp14:anchorId="0C395DE4" wp14:editId="2580BA73">
@@ -3084,7 +3104,7 @@
       </w:pPr>
       <w:r>
         <w:rPr>
-          <w:lang w:val="en-GB" w:eastAsia="en-GB"/>
+          <w:lang w:val="bg-BG" w:eastAsia="bg-BG"/>
         </w:rPr>
         <w:drawing>
           <wp:inline distT="0" distB="0" distL="0" distR="0" wp14:anchorId="16E5884A" wp14:editId="61918E25">
@@ -3172,8 +3192,6 @@
         </w:rPr>
         <w:t>)</w:t>
       </w:r>
-      <w:bookmarkStart w:id="0" w:name="_GoBack"/>
-      <w:bookmarkEnd w:id="0"/>
       <w:r>
         <w:rPr>
           <w:lang w:val="en-GB"/>
@@ -3190,7 +3208,7 @@
       </w:pPr>
       <w:r>
         <w:rPr>
-          <w:lang w:val="en-GB" w:eastAsia="en-GB"/>
+          <w:lang w:val="bg-BG" w:eastAsia="bg-BG"/>
         </w:rPr>
         <w:drawing>
           <wp:inline distT="0" distB="0" distL="0" distR="0" wp14:anchorId="6879D8B9" wp14:editId="2E273A70">
@@ -3279,7 +3297,7 @@
     </w:pPr>
     <w:r>
       <w:rPr>
-        <w:lang w:val="en-GB" w:eastAsia="en-GB"/>
+        <w:lang w:val="bg-BG" w:eastAsia="bg-BG"/>
       </w:rPr>
       <w:drawing>
         <wp:anchor distT="0" distB="0" distL="114300" distR="114300" simplePos="0" relativeHeight="251648512" behindDoc="0" locked="0" layoutInCell="1" allowOverlap="1" wp14:anchorId="0BE561C2" wp14:editId="79E3F443">
@@ -3347,7 +3365,7 @@
     </w:r>
     <w:r>
       <w:rPr>
-        <w:lang w:val="en-GB" w:eastAsia="en-GB"/>
+        <w:lang w:val="bg-BG" w:eastAsia="bg-BG"/>
       </w:rPr>
       <mc:AlternateContent>
         <mc:Choice Requires="wps">
@@ -3416,7 +3434,7 @@
         </mc:Choice>
         <mc:Fallback>
           <w:pict>
-            <v:line w14:anchorId="79169338" id="Право съединение 90" o:spid="_x0000_s1026" style="position:absolute;flip:y;z-index:251653632;visibility:visible;mso-wrap-style:square;mso-width-percent:0;mso-height-percent:0;mso-wrap-distance-left:9pt;mso-wrap-distance-top:-3e-5mm;mso-wrap-distance-right:9pt;mso-wrap-distance-bottom:-3e-5mm;mso-position-horizontal:absolute;mso-position-horizontal-relative:text;mso-position-vertical:absolute;mso-position-vertical-relative:text;mso-width-percent:0;mso-height-percent:0;mso-width-relative:page;mso-height-relative:page" from="-.1pt,5.2pt" to="520.7pt,5.2pt" o:gfxdata="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" strokecolor="#f37123" strokeweight="1pt">
+            <v:line w14:anchorId="56407EC0" id="Право съединение 90" o:spid="_x0000_s1026" style="position:absolute;flip:y;z-index:251653632;visibility:visible;mso-wrap-style:square;mso-width-percent:0;mso-height-percent:0;mso-wrap-distance-left:9pt;mso-wrap-distance-top:-3e-5mm;mso-wrap-distance-right:9pt;mso-wrap-distance-bottom:-3e-5mm;mso-position-horizontal:absolute;mso-position-horizontal-relative:text;mso-position-vertical:absolute;mso-position-vertical-relative:text;mso-width-percent:0;mso-height-percent:0;mso-width-relative:page;mso-height-relative:page" from="-.1pt,5.2pt" to="520.7pt,5.2pt" o:gfxdata="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" strokecolor="#f37123" strokeweight="1pt">
               <v:stroke endcap="round"/>
               <o:lock v:ext="edit" shapetype="f"/>
             </v:line>
@@ -3426,7 +3444,7 @@
     </w:r>
     <w:r>
       <w:rPr>
-        <w:lang w:val="en-GB" w:eastAsia="en-GB"/>
+        <w:lang w:val="bg-BG" w:eastAsia="bg-BG"/>
       </w:rPr>
       <mc:AlternateContent>
         <mc:Choice Requires="wps">
@@ -3533,14 +3551,14 @@
                             <w:rPr>
                               <w:sz w:val="20"/>
                               <w:szCs w:val="20"/>
-                              <w:lang w:val="en-GB" w:eastAsia="en-GB"/>
+                              <w:lang w:val="bg-BG" w:eastAsia="bg-BG"/>
                             </w:rPr>
                             <w:drawing>
                               <wp:inline distT="0" distB="0" distL="0" distR="0" wp14:anchorId="08503648" wp14:editId="083F3004">
                                 <wp:extent cx="201930" cy="201930"/>
                                 <wp:effectExtent l="0" t="0" r="7620" b="7620"/>
                                 <wp:docPr id="11" name="Picture 12">
-                                  <a:hlinkClick xmlns:a="http://schemas.openxmlformats.org/drawingml/2006/main" r:id="rId3"/>
+                                  <a:hlinkClick xmlns:a="http://schemas.openxmlformats.org/drawingml/2006/main" r:id="rId1"/>
                                 </wp:docPr>
                                 <wp:cNvGraphicFramePr>
                                   <a:graphicFrameLocks xmlns:a="http://schemas.openxmlformats.org/drawingml/2006/main" noChangeAspect="1"/>
@@ -3550,7 +3568,7 @@
                                     <pic:pic xmlns:pic="http://schemas.openxmlformats.org/drawingml/2006/picture">
                                       <pic:nvPicPr>
                                         <pic:cNvPr id="0" name="Picture 19">
-                                          <a:hlinkClick r:id="rId3"/>
+                                          <a:hlinkClick r:id="rId1"/>
                                         </pic:cNvPr>
                                         <pic:cNvPicPr>
                                           <a:picLocks noChangeAspect="1" noChangeArrowheads="1"/>
@@ -3599,7 +3617,7 @@
                             <w:rPr>
                               <w:sz w:val="20"/>
                               <w:szCs w:val="20"/>
-                              <w:lang w:val="en-GB" w:eastAsia="en-GB"/>
+                              <w:lang w:val="bg-BG" w:eastAsia="bg-BG"/>
                             </w:rPr>
                             <w:drawing>
                               <wp:inline distT="0" distB="0" distL="0" distR="0" wp14:anchorId="7B21C458" wp14:editId="59765B54">
@@ -3664,7 +3682,7 @@
                             <w:rPr>
                               <w:sz w:val="20"/>
                               <w:szCs w:val="20"/>
-                              <w:lang w:val="en-GB" w:eastAsia="en-GB"/>
+                              <w:lang w:val="bg-BG" w:eastAsia="bg-BG"/>
                             </w:rPr>
                             <w:drawing>
                               <wp:inline distT="0" distB="0" distL="0" distR="0" wp14:anchorId="2C9A8CFE" wp14:editId="401FC032">
@@ -3715,7 +3733,7 @@
                             <w:rPr>
                               <w:sz w:val="20"/>
                               <w:szCs w:val="20"/>
-                              <w:lang w:val="en-GB" w:eastAsia="en-GB"/>
+                              <w:lang w:val="bg-BG" w:eastAsia="bg-BG"/>
                             </w:rPr>
                             <w:drawing>
                               <wp:inline distT="0" distB="0" distL="0" distR="0" wp14:anchorId="1D1D026D" wp14:editId="7CF2D547">
@@ -3766,7 +3784,7 @@
                             <w:rPr>
                               <w:sz w:val="20"/>
                               <w:szCs w:val="20"/>
-                              <w:lang w:val="en-GB" w:eastAsia="en-GB"/>
+                              <w:lang w:val="bg-BG" w:eastAsia="bg-BG"/>
                             </w:rPr>
                             <w:drawing>
                               <wp:inline distT="0" distB="0" distL="0" distR="0" wp14:anchorId="0AED0227" wp14:editId="4178414C">
@@ -3817,7 +3835,7 @@
                             <w:rPr>
                               <w:sz w:val="20"/>
                               <w:szCs w:val="20"/>
-                              <w:lang w:val="en-GB" w:eastAsia="en-GB"/>
+                              <w:lang w:val="bg-BG" w:eastAsia="bg-BG"/>
                             </w:rPr>
                             <w:drawing>
                               <wp:inline distT="0" distB="0" distL="0" distR="0" wp14:anchorId="3D6DE41D" wp14:editId="3BD50EC4">
@@ -3883,7 +3901,7 @@
                             <w:rPr>
                               <w:sz w:val="20"/>
                               <w:szCs w:val="20"/>
-                              <w:lang w:val="en-GB" w:eastAsia="en-GB"/>
+                              <w:lang w:val="bg-BG" w:eastAsia="bg-BG"/>
                             </w:rPr>
                             <w:drawing>
                               <wp:inline distT="0" distB="0" distL="0" distR="0" wp14:anchorId="77A4540F" wp14:editId="7639C200">
@@ -3949,7 +3967,7 @@
                             <w:rPr>
                               <w:sz w:val="20"/>
                               <w:szCs w:val="20"/>
-                              <w:lang w:val="en-GB" w:eastAsia="en-GB"/>
+                              <w:lang w:val="bg-BG" w:eastAsia="bg-BG"/>
                             </w:rPr>
                             <w:drawing>
                               <wp:inline distT="0" distB="0" distL="0" distR="0" wp14:anchorId="20D47243" wp14:editId="11303C59">
@@ -4015,7 +4033,7 @@
                             <w:rPr>
                               <w:sz w:val="20"/>
                               <w:szCs w:val="20"/>
-                              <w:lang w:val="en-GB" w:eastAsia="en-GB"/>
+                              <w:lang w:val="bg-BG" w:eastAsia="bg-BG"/>
                             </w:rPr>
                             <w:drawing>
                               <wp:inline distT="0" distB="0" distL="0" distR="0" wp14:anchorId="0287EB2B" wp14:editId="33557304">
@@ -4145,14 +4163,14 @@
                       <w:rPr>
                         <w:sz w:val="20"/>
                         <w:szCs w:val="20"/>
-                        <w:lang w:val="en-GB" w:eastAsia="en-GB"/>
+                        <w:lang w:val="bg-BG" w:eastAsia="bg-BG"/>
                       </w:rPr>
                       <w:drawing>
                         <wp:inline distT="0" distB="0" distL="0" distR="0" wp14:anchorId="08503648" wp14:editId="083F3004">
                           <wp:extent cx="201930" cy="201930"/>
                           <wp:effectExtent l="0" t="0" r="7620" b="7620"/>
                           <wp:docPr id="11" name="Picture 12">
-                            <a:hlinkClick xmlns:a="http://schemas.openxmlformats.org/drawingml/2006/main" r:id="rId1"/>
+                            <a:hlinkClick xmlns:a="http://schemas.openxmlformats.org/drawingml/2006/main" r:id="rId22"/>
                           </wp:docPr>
                           <wp:cNvGraphicFramePr>
                             <a:graphicFrameLocks xmlns:a="http://schemas.openxmlformats.org/drawingml/2006/main" noChangeAspect="1"/>
@@ -4162,7 +4180,7 @@
                               <pic:pic xmlns:pic="http://schemas.openxmlformats.org/drawingml/2006/picture">
                                 <pic:nvPicPr>
                                   <pic:cNvPr id="0" name="Picture 19">
-                                    <a:hlinkClick r:id="rId1"/>
+                                    <a:hlinkClick r:id="rId3"/>
                                   </pic:cNvPr>
                                   <pic:cNvPicPr>
                                     <a:picLocks noChangeAspect="1" noChangeArrowheads="1"/>
@@ -4211,7 +4229,7 @@
                       <w:rPr>
                         <w:sz w:val="20"/>
                         <w:szCs w:val="20"/>
-                        <w:lang w:val="en-GB" w:eastAsia="en-GB"/>
+                        <w:lang w:val="bg-BG" w:eastAsia="bg-BG"/>
                       </w:rPr>
                       <w:drawing>
                         <wp:inline distT="0" distB="0" distL="0" distR="0" wp14:anchorId="7B21C458" wp14:editId="59765B54">
@@ -4276,7 +4294,7 @@
                       <w:rPr>
                         <w:sz w:val="20"/>
                         <w:szCs w:val="20"/>
-                        <w:lang w:val="en-GB" w:eastAsia="en-GB"/>
+                        <w:lang w:val="bg-BG" w:eastAsia="bg-BG"/>
                       </w:rPr>
                       <w:drawing>
                         <wp:inline distT="0" distB="0" distL="0" distR="0" wp14:anchorId="2C9A8CFE" wp14:editId="401FC032">
@@ -4327,7 +4345,7 @@
                       <w:rPr>
                         <w:sz w:val="20"/>
                         <w:szCs w:val="20"/>
-                        <w:lang w:val="en-GB" w:eastAsia="en-GB"/>
+                        <w:lang w:val="bg-BG" w:eastAsia="bg-BG"/>
                       </w:rPr>
                       <w:drawing>
                         <wp:inline distT="0" distB="0" distL="0" distR="0" wp14:anchorId="1D1D026D" wp14:editId="7CF2D547">
@@ -4378,7 +4396,7 @@
                       <w:rPr>
                         <w:sz w:val="20"/>
                         <w:szCs w:val="20"/>
-                        <w:lang w:val="en-GB" w:eastAsia="en-GB"/>
+                        <w:lang w:val="bg-BG" w:eastAsia="bg-BG"/>
                       </w:rPr>
                       <w:drawing>
                         <wp:inline distT="0" distB="0" distL="0" distR="0" wp14:anchorId="0AED0227" wp14:editId="4178414C">
@@ -4429,7 +4447,7 @@
                       <w:rPr>
                         <w:sz w:val="20"/>
                         <w:szCs w:val="20"/>
-                        <w:lang w:val="en-GB" w:eastAsia="en-GB"/>
+                        <w:lang w:val="bg-BG" w:eastAsia="bg-BG"/>
                       </w:rPr>
                       <w:drawing>
                         <wp:inline distT="0" distB="0" distL="0" distR="0" wp14:anchorId="3D6DE41D" wp14:editId="3BD50EC4">
@@ -4495,7 +4513,7 @@
                       <w:rPr>
                         <w:sz w:val="20"/>
                         <w:szCs w:val="20"/>
-                        <w:lang w:val="en-GB" w:eastAsia="en-GB"/>
+                        <w:lang w:val="bg-BG" w:eastAsia="bg-BG"/>
                       </w:rPr>
                       <w:drawing>
                         <wp:inline distT="0" distB="0" distL="0" distR="0" wp14:anchorId="77A4540F" wp14:editId="7639C200">
@@ -4561,7 +4579,7 @@
                       <w:rPr>
                         <w:sz w:val="20"/>
                         <w:szCs w:val="20"/>
-                        <w:lang w:val="en-GB" w:eastAsia="en-GB"/>
+                        <w:lang w:val="bg-BG" w:eastAsia="bg-BG"/>
                       </w:rPr>
                       <w:drawing>
                         <wp:inline distT="0" distB="0" distL="0" distR="0" wp14:anchorId="20D47243" wp14:editId="11303C59">
@@ -4627,7 +4645,7 @@
                       <w:rPr>
                         <w:sz w:val="20"/>
                         <w:szCs w:val="20"/>
-                        <w:lang w:val="en-GB" w:eastAsia="en-GB"/>
+                        <w:lang w:val="bg-BG" w:eastAsia="bg-BG"/>
                       </w:rPr>
                       <w:drawing>
                         <wp:inline distT="0" distB="0" distL="0" distR="0" wp14:anchorId="0287EB2B" wp14:editId="33557304">
@@ -4677,7 +4695,7 @@
     </w:r>
     <w:r>
       <w:rPr>
-        <w:lang w:val="en-GB" w:eastAsia="en-GB"/>
+        <w:lang w:val="bg-BG" w:eastAsia="bg-BG"/>
       </w:rPr>
       <mc:AlternateContent>
         <mc:Choice Requires="wps">
@@ -4792,7 +4810,7 @@
     </w:r>
     <w:r>
       <w:rPr>
-        <w:lang w:val="en-GB" w:eastAsia="en-GB"/>
+        <w:lang w:val="bg-BG" w:eastAsia="bg-BG"/>
       </w:rPr>
       <mc:AlternateContent>
         <mc:Choice Requires="wps">
@@ -4890,7 +4908,7 @@
                               <w:sz w:val="18"/>
                               <w:szCs w:val="18"/>
                             </w:rPr>
-                            <w:t>11</w:t>
+                            <w:t>1</w:t>
                           </w:r>
                           <w:r>
                             <w:rPr>
@@ -5010,7 +5028,7 @@
                         <w:sz w:val="18"/>
                         <w:szCs w:val="18"/>
                       </w:rPr>
-                      <w:t>11</w:t>
+                      <w:t>1</w:t>
                     </w:r>
                     <w:r>
                       <w:rPr>
@@ -7799,7 +7817,7 @@
 </file>
 
 <file path=customXml/itemProps1.xml><?xml version="1.0" encoding="utf-8"?>
-<ds:datastoreItem xmlns:ds="http://schemas.openxmlformats.org/officeDocument/2006/customXml" ds:itemID="{6BDE272C-3010-49B5-8E96-64B9AC3794C9}">
+<ds:datastoreItem xmlns:ds="http://schemas.openxmlformats.org/officeDocument/2006/customXml" ds:itemID="{38CCE471-C804-4928-B8E0-7DE356B9D41F}">
   <ds:schemaRefs>
     <ds:schemaRef ds:uri="http://schemas.openxmlformats.org/officeDocument/2006/bibliography"/>
   </ds:schemaRefs>

</xml_diff>